<commit_message>
Verbetering van code + raportage
</commit_message>
<xml_diff>
--- a/implementatieplannen/working/Implementatieplan Week 2.docx
+++ b/implementatieplannen/working/Implementatieplan Week 2.docx
@@ -88,86 +88,65 @@
           <w:rStyle w:val="Subtielebenadrukking"/>
           <w:i w:val="0"/>
         </w:rPr>
-        <w:t xml:space="preserve">door middel van histogrammen en </w:t>
-      </w:r>
-      <w:proofErr w:type="spellStart"/>
+        <w:t>D</w:t>
+      </w:r>
       <w:r>
         <w:rPr>
           <w:rStyle w:val="Subtielebenadrukking"/>
           <w:i w:val="0"/>
         </w:rPr>
-        <w:t>morphing</w:t>
-      </w:r>
-      <w:proofErr w:type="spellEnd"/>
+        <w:t xml:space="preserve">oor middel van histogrammen en </w:t>
+      </w:r>
+      <w:proofErr w:type="spellStart"/>
       <w:r>
         <w:rPr>
           <w:rStyle w:val="Subtielebenadrukking"/>
           <w:i w:val="0"/>
         </w:rPr>
-        <w:t xml:space="preserve"> </w:t>
-      </w:r>
+        <w:t>dilation</w:t>
+      </w:r>
+      <w:proofErr w:type="spellEnd"/>
       <w:r>
         <w:rPr>
           <w:rStyle w:val="Subtielebenadrukking"/>
           <w:i w:val="0"/>
         </w:rPr>
-        <w:t>zoeken</w:t>
+        <w:t xml:space="preserve"> </w:t>
       </w:r>
       <w:r>
         <w:rPr>
           <w:rStyle w:val="Subtielebenadrukking"/>
           <w:i w:val="0"/>
         </w:rPr>
-        <w:t xml:space="preserve"> naar een exactere </w:t>
-      </w:r>
-      <w:proofErr w:type="spellStart"/>
+        <w:t>zoeken</w:t>
+      </w:r>
       <w:r>
         <w:rPr>
           <w:rStyle w:val="Subtielebenadrukking"/>
           <w:i w:val="0"/>
         </w:rPr>
-        <w:t>lokatie</w:t>
-      </w:r>
-      <w:proofErr w:type="spellEnd"/>
-    </w:p>
-    <w:p>
-      <w:pPr>
+        <w:t xml:space="preserve"> naar de</w:t>
+      </w:r>
+      <w:r>
         <w:rPr>
           <w:rStyle w:val="Subtielebenadrukking"/>
           <w:i w:val="0"/>
         </w:rPr>
-      </w:pPr>
-      <w:proofErr w:type="spellStart"/>
+        <w:t xml:space="preserve"> </w:t>
+      </w:r>
       <w:r>
         <w:rPr>
           <w:rStyle w:val="Subtielebenadrukking"/>
           <w:i w:val="0"/>
         </w:rPr>
-        <w:t>dilation</w:t>
-      </w:r>
-      <w:proofErr w:type="spellEnd"/>
+        <w:t>locatie</w:t>
+      </w:r>
       <w:r>
         <w:rPr>
           <w:rStyle w:val="Subtielebenadrukking"/>
           <w:i w:val="0"/>
         </w:rPr>
-        <w:t xml:space="preserve"> (van de voorgrond) met de volgende </w:t>
-      </w:r>
-      <w:proofErr w:type="spellStart"/>
-      <w:r>
-        <w:rPr>
-          <w:rStyle w:val="Subtielebenadrukking"/>
-          <w:i w:val="0"/>
-        </w:rPr>
-        <w:t>kernel</w:t>
-      </w:r>
-      <w:proofErr w:type="spellEnd"/>
-      <w:r>
-        <w:rPr>
-          <w:rStyle w:val="Subtielebenadrukking"/>
-          <w:i w:val="0"/>
-        </w:rPr>
-        <w:t>:</w:t>
+        <w:t xml:space="preserve"> van het oog</w:t>
       </w:r>
     </w:p>
     <w:p/>
@@ -189,7 +168,14 @@
           <w:rStyle w:val="Subtielebenadrukking"/>
           <w:i w:val="0"/>
         </w:rPr>
-        <w:t>door middel van histogrammen</w:t>
+        <w:t>D</w:t>
+      </w:r>
+      <w:r>
+        <w:rPr>
+          <w:rStyle w:val="Subtielebenadrukking"/>
+          <w:i w:val="0"/>
+        </w:rPr>
+        <w:t>oor middel van histogrammen</w:t>
       </w:r>
       <w:r>
         <w:rPr>
@@ -262,12 +248,7 @@
         <w:t>an een bepaalde waarde dan is</w:t>
       </w:r>
       <w:r>
-        <w:t xml:space="preserve"> dat het pu</w:t>
-      </w:r>
-      <w:bookmarkStart w:id="5" w:name="_GoBack"/>
-      <w:bookmarkEnd w:id="5"/>
-      <w:r>
-        <w:t>nt waar het oog begint.</w:t>
+        <w:t xml:space="preserve"> dat het punt waar het oog begint.</w:t>
       </w:r>
     </w:p>
     <w:p/>
@@ -275,8 +256,8 @@
       <w:pPr>
         <w:pStyle w:val="Kop2"/>
       </w:pPr>
-      <w:bookmarkStart w:id="6" w:name="h.7kox9vbebblc"/>
-      <w:bookmarkEnd w:id="6"/>
+      <w:bookmarkStart w:id="5" w:name="h.7kox9vbebblc"/>
+      <w:bookmarkEnd w:id="5"/>
       <w:proofErr w:type="spellStart"/>
       <w:r>
         <w:t>Evaluatie</w:t>
@@ -285,15 +266,44 @@
     </w:p>
     <w:p>
       <w:r>
-        <w:t xml:space="preserve">Er wordt een afbeelding gegenereerd van de gemaakte </w:t>
+        <w:t>De ogen kunnen in so</w:t>
+      </w:r>
+      <w:r>
+        <w:t>mmige gevallen pas in het midden</w:t>
+      </w:r>
+      <w:r>
+        <w:t xml:space="preserve"> gedetecteerd worden omdat de </w:t>
       </w:r>
       <w:proofErr w:type="spellStart"/>
       <w:r>
-        <w:t>intensity</w:t>
+        <w:t>edge</w:t>
       </w:r>
       <w:proofErr w:type="spellEnd"/>
       <w:r>
-        <w:t xml:space="preserve"> image en ook wordt er gekeken hoe snel de methode is.</w:t>
+        <w:t xml:space="preserve"> waar het oog begint nog een lage histogram waarde heeft.</w:t>
+      </w:r>
+    </w:p>
+    <w:p/>
+    <w:p>
+      <w:r>
+        <w:t>Er word</w:t>
+      </w:r>
+      <w:r>
+        <w:t>t een afbeelding gegenereerd met</w:t>
+      </w:r>
+      <w:r>
+        <w:t xml:space="preserve"> de </w:t>
+      </w:r>
+      <w:r>
+        <w:t xml:space="preserve">locatie van de ogen </w:t>
+      </w:r>
+      <w:r>
+        <w:t>en ook wordt berekend</w:t>
+      </w:r>
+      <w:bookmarkStart w:id="6" w:name="_GoBack"/>
+      <w:bookmarkEnd w:id="6"/>
+      <w:r>
+        <w:t xml:space="preserve"> hoe snel de methode is.</w:t>
       </w:r>
     </w:p>
     <w:p/>

</xml_diff>